<commit_message>
inheritance exercises almost done
</commit_message>
<xml_diff>
--- a/C# OOP Basics/04. Inheritance/Exercises/04. CSharp-OOP-Basics-Inheritance-Exercises.docx
+++ b/C# OOP Basics/04. Inheritance/Exercises/04. CSharp-OOP-Basics-Inheritance-Exercises.docx
@@ -213,8 +213,6 @@
         </w:rPr>
         <w:t xml:space="preserve"> </w:t>
       </w:r>
-      <w:bookmarkStart w:id="0" w:name="_GoBack"/>
-      <w:bookmarkEnd w:id="0"/>
     </w:p>
     <w:p>
       <w:pPr>
@@ -360,8 +358,8 @@
                 <w:highlight w:val="white"/>
               </w:rPr>
             </w:pPr>
-            <w:bookmarkStart w:id="1" w:name="OLE_LINK1"/>
-            <w:bookmarkStart w:id="2" w:name="OLE_LINK2"/>
+            <w:bookmarkStart w:id="0" w:name="OLE_LINK1"/>
+            <w:bookmarkStart w:id="1" w:name="OLE_LINK2"/>
             <w:r>
               <w:rPr>
                 <w:rFonts w:ascii="Consolas" w:hAnsi="Consolas" w:cs="Consolas"/>
@@ -465,7 +463,20 @@
                 <w:szCs w:val="19"/>
                 <w:highlight w:val="white"/>
               </w:rPr>
-              <w:t xml:space="preserve">    string</w:t>
+              <w:t xml:space="preserve">    </w:t>
+            </w:r>
+            <w:bookmarkStart w:id="2" w:name="OLE_LINK11"/>
+            <w:bookmarkStart w:id="3" w:name="OLE_LINK12"/>
+            <w:r>
+              <w:rPr>
+                <w:rFonts w:ascii="Consolas" w:hAnsi="Consolas" w:cs="Consolas"/>
+                <w:noProof/>
+                <w:color w:val="0000FF"/>
+                <w:sz w:val="19"/>
+                <w:szCs w:val="19"/>
+                <w:highlight w:val="white"/>
+              </w:rPr>
+              <w:t>string</w:t>
             </w:r>
             <w:r>
               <w:rPr>
@@ -959,6 +970,8 @@
               <w:t xml:space="preserve">    }</w:t>
             </w:r>
           </w:p>
+          <w:bookmarkEnd w:id="2"/>
+          <w:bookmarkEnd w:id="3"/>
           <w:p>
             <w:pPr>
               <w:pStyle w:val="HTMLPreformatted"/>
@@ -974,8 +987,8 @@
               </w:rPr>
               <w:t>}</w:t>
             </w:r>
+            <w:bookmarkEnd w:id="0"/>
             <w:bookmarkEnd w:id="1"/>
-            <w:bookmarkEnd w:id="2"/>
           </w:p>
         </w:tc>
       </w:tr>
@@ -1342,7 +1355,6 @@
                 <w:szCs w:val="19"/>
                 <w:highlight w:val="white"/>
               </w:rPr>
-              <w:lastRenderedPageBreak/>
               <w:t xml:space="preserve">   </w:t>
             </w:r>
             <w:r>
@@ -1398,7 +1410,6 @@
         <w:pStyle w:val="Heading3"/>
       </w:pPr>
       <w:r>
-        <w:lastRenderedPageBreak/>
         <w:t>Step 2 – Define the fields</w:t>
       </w:r>
     </w:p>
@@ -2534,11 +2545,11 @@
         <w:pStyle w:val="Heading3"/>
       </w:pPr>
       <w:r>
-        <w:lastRenderedPageBreak/>
         <w:t>Step 5 - Perform Validations</w:t>
       </w:r>
     </w:p>
     <w:p>
+      <w:proofErr w:type="gramStart"/>
       <w:r>
         <w:t xml:space="preserve">After you have created a </w:t>
       </w:r>
@@ -2567,7 +2578,11 @@
         <w:t>Age</w:t>
       </w:r>
       <w:r>
-        <w:t xml:space="preserve">). Next step is to </w:t>
+        <w:t>).</w:t>
+      </w:r>
+      <w:proofErr w:type="gramEnd"/>
+      <w:r>
+        <w:t xml:space="preserve"> Next step is to </w:t>
       </w:r>
       <w:r>
         <w:rPr>
@@ -3284,6 +3299,8 @@
         </w:rPr>
         <w:t>Constraints</w:t>
       </w:r>
+      <w:bookmarkStart w:id="4" w:name="_GoBack"/>
+      <w:bookmarkEnd w:id="4"/>
     </w:p>
     <w:p>
       <w:pPr>
@@ -3336,17 +3353,28 @@
         </w:rPr>
         <w:t>"</w:t>
       </w:r>
-      <w:bookmarkStart w:id="3" w:name="OLE_LINK5"/>
-      <w:bookmarkStart w:id="4" w:name="OLE_LINK6"/>
+      <w:bookmarkStart w:id="5" w:name="OLE_LINK5"/>
+      <w:bookmarkStart w:id="6" w:name="OLE_LINK6"/>
+      <w:bookmarkStart w:id="7" w:name="OLE_LINK43"/>
+      <w:bookmarkStart w:id="8" w:name="OLE_LINK44"/>
       <w:r>
         <w:rPr>
           <w:rStyle w:val="CodeChar"/>
           <w:highlight w:val="white"/>
         </w:rPr>
-        <w:t>Child's age must be less than 15!</w:t>
-      </w:r>
-      <w:bookmarkEnd w:id="3"/>
-      <w:bookmarkEnd w:id="4"/>
+        <w:t>Child's age must be less than 15</w:t>
+      </w:r>
+      <w:bookmarkEnd w:id="7"/>
+      <w:bookmarkEnd w:id="8"/>
+      <w:r>
+        <w:rPr>
+          <w:rStyle w:val="CodeChar"/>
+          <w:highlight w:val="white"/>
+        </w:rPr>
+        <w:t>!</w:t>
+      </w:r>
+      <w:bookmarkEnd w:id="5"/>
+      <w:bookmarkEnd w:id="6"/>
       <w:r>
         <w:rPr>
           <w:rStyle w:val="CodeChar"/>
@@ -3387,8 +3415,10 @@
         </w:rPr>
         <w:t>"</w:t>
       </w:r>
-      <w:bookmarkStart w:id="5" w:name="OLE_LINK3"/>
-      <w:bookmarkStart w:id="6" w:name="OLE_LINK4"/>
+      <w:bookmarkStart w:id="9" w:name="OLE_LINK3"/>
+      <w:bookmarkStart w:id="10" w:name="OLE_LINK4"/>
+      <w:bookmarkStart w:id="11" w:name="OLE_LINK41"/>
+      <w:bookmarkStart w:id="12" w:name="OLE_LINK42"/>
       <w:r>
         <w:rPr>
           <w:rStyle w:val="CodeChar"/>
@@ -3408,10 +3438,19 @@
           <w:rStyle w:val="CodeChar"/>
           <w:highlight w:val="white"/>
         </w:rPr>
-        <w:t>s length should not be less than 3 symbols!</w:t>
-      </w:r>
-      <w:bookmarkEnd w:id="5"/>
-      <w:bookmarkEnd w:id="6"/>
+        <w:t>s length should not be less than 3 symbols</w:t>
+      </w:r>
+      <w:bookmarkEnd w:id="11"/>
+      <w:bookmarkEnd w:id="12"/>
+      <w:r>
+        <w:rPr>
+          <w:rStyle w:val="CodeChar"/>
+          <w:highlight w:val="white"/>
+        </w:rPr>
+        <w:t>!</w:t>
+      </w:r>
+      <w:bookmarkEnd w:id="9"/>
+      <w:bookmarkEnd w:id="10"/>
       <w:r>
         <w:rPr>
           <w:rStyle w:val="CodeChar"/>
@@ -3798,8 +3837,8 @@
               </w:rPr>
               <w:t xml:space="preserve">    </w:t>
             </w:r>
-            <w:bookmarkStart w:id="7" w:name="OLE_LINK7"/>
-            <w:bookmarkStart w:id="8" w:name="OLE_LINK8"/>
+            <w:bookmarkStart w:id="13" w:name="OLE_LINK7"/>
+            <w:bookmarkStart w:id="14" w:name="OLE_LINK8"/>
             <w:r>
               <w:rPr>
                 <w:rFonts w:ascii="Consolas" w:hAnsi="Consolas" w:cs="Consolas"/>
@@ -4099,8 +4138,8 @@
               <w:t>();</w:t>
             </w:r>
           </w:p>
-          <w:bookmarkEnd w:id="7"/>
-          <w:bookmarkEnd w:id="8"/>
+          <w:bookmarkEnd w:id="13"/>
+          <w:bookmarkEnd w:id="14"/>
           <w:p>
             <w:pPr>
               <w:shd w:val="clear" w:color="auto" w:fill="FFFFFF"/>
@@ -4157,7 +4196,6 @@
         <w:pStyle w:val="Heading3"/>
       </w:pPr>
       <w:r>
-        <w:lastRenderedPageBreak/>
         <w:t>Step 7 –</w:t>
       </w:r>
       <w:r>
@@ -5264,8 +5302,8 @@
         </w:rPr>
         <w:t>"</w:t>
       </w:r>
-      <w:bookmarkStart w:id="9" w:name="OLE_LINK13"/>
-      <w:bookmarkStart w:id="10" w:name="OLE_LINK14"/>
+      <w:bookmarkStart w:id="15" w:name="OLE_LINK13"/>
+      <w:bookmarkStart w:id="16" w:name="OLE_LINK14"/>
       <w:r>
         <w:rPr>
           <w:rStyle w:val="CodeChar"/>
@@ -5273,8 +5311,8 @@
         </w:rPr>
         <w:t>Author not valid!</w:t>
       </w:r>
-      <w:bookmarkEnd w:id="9"/>
-      <w:bookmarkEnd w:id="10"/>
+      <w:bookmarkEnd w:id="15"/>
+      <w:bookmarkEnd w:id="16"/>
       <w:r>
         <w:rPr>
           <w:rStyle w:val="CodeChar"/>
@@ -5309,8 +5347,8 @@
         </w:rPr>
         <w:t>"</w:t>
       </w:r>
-      <w:bookmarkStart w:id="11" w:name="OLE_LINK15"/>
-      <w:bookmarkStart w:id="12" w:name="OLE_LINK16"/>
+      <w:bookmarkStart w:id="17" w:name="OLE_LINK15"/>
+      <w:bookmarkStart w:id="18" w:name="OLE_LINK16"/>
       <w:r>
         <w:rPr>
           <w:rStyle w:val="CodeChar"/>
@@ -5318,8 +5356,8 @@
         </w:rPr>
         <w:t>Title not valid!"</w:t>
       </w:r>
-      <w:bookmarkEnd w:id="11"/>
-      <w:bookmarkEnd w:id="12"/>
+      <w:bookmarkEnd w:id="17"/>
+      <w:bookmarkEnd w:id="18"/>
     </w:p>
     <w:p>
       <w:pPr>
@@ -5351,8 +5389,8 @@
         </w:rPr>
         <w:t>"</w:t>
       </w:r>
-      <w:bookmarkStart w:id="13" w:name="OLE_LINK17"/>
-      <w:bookmarkStart w:id="14" w:name="OLE_LINK18"/>
+      <w:bookmarkStart w:id="19" w:name="OLE_LINK17"/>
+      <w:bookmarkStart w:id="20" w:name="OLE_LINK18"/>
       <w:r>
         <w:rPr>
           <w:rStyle w:val="CodeChar"/>
@@ -5360,8 +5398,8 @@
         </w:rPr>
         <w:t>Price not valid!</w:t>
       </w:r>
-      <w:bookmarkEnd w:id="13"/>
-      <w:bookmarkEnd w:id="14"/>
+      <w:bookmarkEnd w:id="19"/>
+      <w:bookmarkEnd w:id="20"/>
       <w:r>
         <w:rPr>
           <w:rStyle w:val="CodeChar"/>
@@ -5537,7 +5575,6 @@
                 <w:szCs w:val="19"/>
                 <w:highlight w:val="white"/>
               </w:rPr>
-              <w:lastRenderedPageBreak/>
               <w:t>static</w:t>
             </w:r>
             <w:r>
@@ -5626,8 +5663,8 @@
               </w:rPr>
               <w:t xml:space="preserve">    </w:t>
             </w:r>
-            <w:bookmarkStart w:id="15" w:name="OLE_LINK9"/>
-            <w:bookmarkStart w:id="16" w:name="OLE_LINK10"/>
+            <w:bookmarkStart w:id="21" w:name="OLE_LINK9"/>
+            <w:bookmarkStart w:id="22" w:name="OLE_LINK10"/>
             <w:r>
               <w:rPr>
                 <w:rFonts w:ascii="Consolas" w:hAnsi="Consolas" w:cs="Consolas"/>
@@ -6439,8 +6476,8 @@
               <w:t xml:space="preserve">    }</w:t>
             </w:r>
           </w:p>
-          <w:bookmarkEnd w:id="15"/>
-          <w:bookmarkEnd w:id="16"/>
+          <w:bookmarkEnd w:id="21"/>
+          <w:bookmarkEnd w:id="22"/>
           <w:p>
             <w:pPr>
               <w:shd w:val="clear" w:color="auto" w:fill="FFFFFF"/>
@@ -6798,8 +6835,16 @@
               <w:rPr>
                 <w:rFonts w:ascii="Consolas" w:hAnsi="Consolas"/>
               </w:rPr>
-              <w:t xml:space="preserve"> Ivanov</w:t>
-            </w:r>
+              <w:t xml:space="preserve"> </w:t>
+            </w:r>
+            <w:proofErr w:type="spellStart"/>
+            <w:r>
+              <w:rPr>
+                <w:rFonts w:ascii="Consolas" w:hAnsi="Consolas"/>
+              </w:rPr>
+              <w:t>Ivanov</w:t>
+            </w:r>
+            <w:proofErr w:type="spellEnd"/>
           </w:p>
           <w:p>
             <w:pPr>
@@ -7346,7 +7391,6 @@
                 <w:szCs w:val="19"/>
                 <w:highlight w:val="white"/>
               </w:rPr>
-              <w:lastRenderedPageBreak/>
               <w:t>public</w:t>
             </w:r>
             <w:r>
@@ -8872,7 +8916,6 @@
                 <w:szCs w:val="19"/>
                 <w:highlight w:val="white"/>
               </w:rPr>
-              <w:lastRenderedPageBreak/>
               <w:t>{</w:t>
             </w:r>
           </w:p>
@@ -9767,7 +9810,6 @@
         </w:rPr>
       </w:pPr>
       <w:r>
-        <w:lastRenderedPageBreak/>
         <w:t xml:space="preserve">Step 5 - Override </w:t>
       </w:r>
       <w:r>
@@ -10768,7 +10810,6 @@
                 <w:sz w:val="19"/>
                 <w:szCs w:val="19"/>
               </w:rPr>
-              <w:lastRenderedPageBreak/>
               <w:t>public</w:t>
             </w:r>
             <w:r>
@@ -11774,7 +11815,6 @@
         <w:jc w:val="both"/>
       </w:pPr>
       <w:r>
-        <w:lastRenderedPageBreak/>
         <w:t>Print the worker info in the following format:</w:t>
       </w:r>
     </w:p>
@@ -12190,8 +12230,8 @@
               </w:rPr>
               <w:t>"</w:t>
             </w:r>
-            <w:bookmarkStart w:id="17" w:name="OLE_LINK19"/>
-            <w:bookmarkStart w:id="18" w:name="OLE_LINK20"/>
+            <w:bookmarkStart w:id="23" w:name="OLE_LINK19"/>
+            <w:bookmarkStart w:id="24" w:name="OLE_LINK20"/>
             <w:r>
               <w:rPr>
                 <w:bCs/>
@@ -12213,8 +12253,8 @@
               </w:rPr>
               <w:t>Argument: firstName</w:t>
             </w:r>
-            <w:bookmarkEnd w:id="17"/>
-            <w:bookmarkEnd w:id="18"/>
+            <w:bookmarkEnd w:id="23"/>
+            <w:bookmarkEnd w:id="24"/>
             <w:r>
               <w:rPr>
                 <w:bCs/>
@@ -12336,8 +12376,8 @@
               </w:rPr>
               <w:t>"</w:t>
             </w:r>
-            <w:bookmarkStart w:id="19" w:name="OLE_LINK21"/>
-            <w:bookmarkStart w:id="20" w:name="OLE_LINK22"/>
+            <w:bookmarkStart w:id="25" w:name="OLE_LINK21"/>
+            <w:bookmarkStart w:id="26" w:name="OLE_LINK22"/>
             <w:r>
               <w:rPr>
                 <w:bCs/>
@@ -12359,8 +12399,8 @@
               </w:rPr>
               <w:t>Argument: firstName</w:t>
             </w:r>
-            <w:bookmarkEnd w:id="19"/>
-            <w:bookmarkEnd w:id="20"/>
+            <w:bookmarkEnd w:id="25"/>
+            <w:bookmarkEnd w:id="26"/>
             <w:r>
               <w:rPr>
                 <w:bCs/>
@@ -12611,8 +12651,8 @@
               </w:rPr>
               <w:t>"</w:t>
             </w:r>
-            <w:bookmarkStart w:id="21" w:name="OLE_LINK23"/>
-            <w:bookmarkStart w:id="22" w:name="OLE_LINK24"/>
+            <w:bookmarkStart w:id="27" w:name="OLE_LINK23"/>
+            <w:bookmarkStart w:id="28" w:name="OLE_LINK24"/>
             <w:r>
               <w:rPr>
                 <w:bCs/>
@@ -12634,8 +12674,8 @@
               </w:rPr>
               <w:t xml:space="preserve">Argument: lastName </w:t>
             </w:r>
-            <w:bookmarkEnd w:id="21"/>
-            <w:bookmarkEnd w:id="22"/>
+            <w:bookmarkEnd w:id="27"/>
+            <w:bookmarkEnd w:id="28"/>
             <w:r>
               <w:rPr>
                 <w:bCs/>
@@ -12756,8 +12796,8 @@
               </w:rPr>
               <w:t>"</w:t>
             </w:r>
-            <w:bookmarkStart w:id="23" w:name="OLE_LINK25"/>
-            <w:bookmarkStart w:id="24" w:name="OLE_LINK26"/>
+            <w:bookmarkStart w:id="29" w:name="OLE_LINK25"/>
+            <w:bookmarkStart w:id="30" w:name="OLE_LINK26"/>
             <w:r>
               <w:rPr>
                 <w:rFonts w:eastAsia="Times New Roman" w:cs="Courier New"/>
@@ -12766,8 +12806,8 @@
               </w:rPr>
               <w:t>Invalid faculty number!</w:t>
             </w:r>
-            <w:bookmarkEnd w:id="23"/>
-            <w:bookmarkEnd w:id="24"/>
+            <w:bookmarkEnd w:id="29"/>
+            <w:bookmarkEnd w:id="30"/>
             <w:r>
               <w:rPr>
                 <w:rFonts w:eastAsia="Times New Roman" w:cs="Courier New"/>
@@ -12911,8 +12951,8 @@
               </w:rPr>
               <w:t>"</w:t>
             </w:r>
-            <w:bookmarkStart w:id="25" w:name="OLE_LINK27"/>
-            <w:bookmarkStart w:id="26" w:name="OLE_LINK28"/>
+            <w:bookmarkStart w:id="31" w:name="OLE_LINK27"/>
+            <w:bookmarkStart w:id="32" w:name="OLE_LINK28"/>
             <w:r>
               <w:rPr>
                 <w:rFonts w:eastAsia="Times New Roman" w:cs="Courier New"/>
@@ -12940,8 +12980,8 @@
               </w:rPr>
               <w:t>Argument: weekSalary</w:t>
             </w:r>
-            <w:bookmarkEnd w:id="25"/>
-            <w:bookmarkEnd w:id="26"/>
+            <w:bookmarkEnd w:id="31"/>
+            <w:bookmarkEnd w:id="32"/>
             <w:r>
               <w:rPr>
                 <w:rFonts w:eastAsia="Times New Roman" w:cs="Courier New"/>
@@ -13086,8 +13126,8 @@
               </w:rPr>
               <w:t>"</w:t>
             </w:r>
-            <w:bookmarkStart w:id="27" w:name="OLE_LINK29"/>
-            <w:bookmarkStart w:id="28" w:name="OLE_LINK30"/>
+            <w:bookmarkStart w:id="33" w:name="OLE_LINK29"/>
+            <w:bookmarkStart w:id="34" w:name="OLE_LINK30"/>
             <w:r>
               <w:rPr>
                 <w:rFonts w:eastAsia="Times New Roman" w:cs="Courier New"/>
@@ -13115,8 +13155,8 @@
               </w:rPr>
               <w:t>Argument: workHoursPerDay</w:t>
             </w:r>
-            <w:bookmarkEnd w:id="27"/>
-            <w:bookmarkEnd w:id="28"/>
+            <w:bookmarkEnd w:id="33"/>
+            <w:bookmarkEnd w:id="34"/>
             <w:r>
               <w:rPr>
                 <w:rFonts w:eastAsia="Times New Roman" w:cs="Courier New"/>
@@ -13766,8 +13806,8 @@
       <w:pPr>
         <w:pStyle w:val="Heading2"/>
       </w:pPr>
-      <w:bookmarkStart w:id="29" w:name="__DdeLink__2168_1635918253"/>
-      <w:bookmarkEnd w:id="29"/>
+      <w:bookmarkStart w:id="35" w:name="__DdeLink__2168_1635918253"/>
+      <w:bookmarkEnd w:id="35"/>
       <w:r>
         <w:t>Online Radio Database</w:t>
       </w:r>
@@ -13822,7 +13862,6 @@
         <w:rPr>
           <w:noProof/>
         </w:rPr>
-        <w:lastRenderedPageBreak/>
         <w:t xml:space="preserve">Design a custom exception hierarchy for invalid songs: </w:t>
       </w:r>
     </w:p>
@@ -14239,8 +14278,8 @@
               </w:rPr>
               <w:t>"</w:t>
             </w:r>
-            <w:bookmarkStart w:id="30" w:name="OLE_LINK31"/>
-            <w:bookmarkStart w:id="31" w:name="OLE_LINK32"/>
+            <w:bookmarkStart w:id="36" w:name="OLE_LINK31"/>
+            <w:bookmarkStart w:id="37" w:name="OLE_LINK32"/>
             <w:r>
               <w:rPr>
                 <w:rFonts w:ascii="Consolas" w:eastAsia="Courier New" w:hAnsi="Consolas" w:cs="Consolas"/>
@@ -14248,8 +14287,8 @@
               </w:rPr>
               <w:t>Artist name should be between 3 and 20 symbols.</w:t>
             </w:r>
-            <w:bookmarkEnd w:id="30"/>
-            <w:bookmarkEnd w:id="31"/>
+            <w:bookmarkEnd w:id="36"/>
+            <w:bookmarkEnd w:id="37"/>
             <w:r>
               <w:rPr>
                 <w:rFonts w:ascii="Consolas" w:eastAsia="Courier New" w:hAnsi="Consolas" w:cs="Consolas"/>
@@ -14321,8 +14360,8 @@
               </w:rPr>
               <w:t>"</w:t>
             </w:r>
-            <w:bookmarkStart w:id="32" w:name="OLE_LINK33"/>
-            <w:bookmarkStart w:id="33" w:name="OLE_LINK34"/>
+            <w:bookmarkStart w:id="38" w:name="OLE_LINK33"/>
+            <w:bookmarkStart w:id="39" w:name="OLE_LINK34"/>
             <w:r>
               <w:rPr>
                 <w:rFonts w:ascii="Consolas" w:eastAsia="Courier New" w:hAnsi="Consolas" w:cs="Consolas"/>
@@ -14330,8 +14369,8 @@
               </w:rPr>
               <w:t>Song name should be between 3 and 30 symbols.</w:t>
             </w:r>
-            <w:bookmarkEnd w:id="32"/>
-            <w:bookmarkEnd w:id="33"/>
+            <w:bookmarkEnd w:id="38"/>
+            <w:bookmarkEnd w:id="39"/>
             <w:r>
               <w:rPr>
                 <w:rFonts w:ascii="Consolas" w:eastAsia="Courier New" w:hAnsi="Consolas" w:cs="Consolas"/>
@@ -14467,9 +14506,9 @@
               </w:rPr>
               <w:t>"</w:t>
             </w:r>
-            <w:bookmarkStart w:id="34" w:name="OLE_LINK35"/>
-            <w:bookmarkStart w:id="35" w:name="OLE_LINK36"/>
-            <w:bookmarkStart w:id="36" w:name="OLE_LINK39"/>
+            <w:bookmarkStart w:id="40" w:name="OLE_LINK35"/>
+            <w:bookmarkStart w:id="41" w:name="OLE_LINK36"/>
+            <w:bookmarkStart w:id="42" w:name="OLE_LINK39"/>
             <w:r>
               <w:rPr>
                 <w:rFonts w:ascii="Consolas" w:eastAsia="Courier New" w:hAnsi="Consolas" w:cs="Consolas"/>
@@ -14477,9 +14516,9 @@
               </w:rPr>
               <w:t>Song minutes should be between 0 and 14.</w:t>
             </w:r>
-            <w:bookmarkEnd w:id="34"/>
-            <w:bookmarkEnd w:id="35"/>
-            <w:bookmarkEnd w:id="36"/>
+            <w:bookmarkEnd w:id="40"/>
+            <w:bookmarkEnd w:id="41"/>
+            <w:bookmarkEnd w:id="42"/>
             <w:r>
               <w:rPr>
                 <w:rFonts w:ascii="Consolas" w:eastAsia="Courier New" w:hAnsi="Consolas" w:cs="Consolas"/>
@@ -14551,9 +14590,9 @@
               </w:rPr>
               <w:t>"</w:t>
             </w:r>
-            <w:bookmarkStart w:id="37" w:name="OLE_LINK37"/>
-            <w:bookmarkStart w:id="38" w:name="OLE_LINK38"/>
-            <w:bookmarkStart w:id="39" w:name="OLE_LINK40"/>
+            <w:bookmarkStart w:id="43" w:name="OLE_LINK37"/>
+            <w:bookmarkStart w:id="44" w:name="OLE_LINK38"/>
+            <w:bookmarkStart w:id="45" w:name="OLE_LINK40"/>
             <w:r>
               <w:rPr>
                 <w:rFonts w:ascii="Consolas" w:eastAsia="Courier New" w:hAnsi="Consolas" w:cs="Consolas"/>
@@ -14561,9 +14600,9 @@
               </w:rPr>
               <w:t>Song seconds should be between 0 and 59.</w:t>
             </w:r>
-            <w:bookmarkEnd w:id="37"/>
-            <w:bookmarkEnd w:id="38"/>
-            <w:bookmarkEnd w:id="39"/>
+            <w:bookmarkEnd w:id="43"/>
+            <w:bookmarkEnd w:id="44"/>
+            <w:bookmarkEnd w:id="45"/>
             <w:r>
               <w:rPr>
                 <w:rFonts w:ascii="Consolas" w:eastAsia="Courier New" w:hAnsi="Consolas" w:cs="Consolas"/>
@@ -15024,7 +15063,6 @@
                 <w:rFonts w:ascii="Consolas" w:hAnsi="Consolas" w:cs="Consolas"/>
                 <w:noProof/>
               </w:rPr>
-              <w:lastRenderedPageBreak/>
               <w:t>Nasko Mentata;Shopskata salata;14:59</w:t>
             </w:r>
           </w:p>
@@ -15101,7 +15139,6 @@
                 <w:rFonts w:ascii="Consolas" w:eastAsia="Courier New" w:hAnsi="Consolas" w:cs="Consolas"/>
                 <w:noProof/>
               </w:rPr>
-              <w:lastRenderedPageBreak/>
               <w:t>Song added.</w:t>
             </w:r>
           </w:p>
@@ -15134,7 +15171,6 @@
                 <w:rFonts w:ascii="Consolas" w:eastAsia="Courier New" w:hAnsi="Consolas" w:cs="Consolas"/>
                 <w:noProof/>
               </w:rPr>
-              <w:lastRenderedPageBreak/>
               <w:t>Song added.</w:t>
             </w:r>
           </w:p>
@@ -15210,9 +15246,13 @@
         <w:pStyle w:val="Heading2"/>
       </w:pPr>
       <w:r>
-        <w:lastRenderedPageBreak/>
-        <w:t>*Mordor’s</w:t>
-      </w:r>
+        <w:t>*</w:t>
+      </w:r>
+      <w:proofErr w:type="spellStart"/>
+      <w:r>
+        <w:t>Mordor’s</w:t>
+      </w:r>
+      <w:proofErr w:type="spellEnd"/>
       <w:r>
         <w:t xml:space="preserve"> Cruel</w:t>
       </w:r>
@@ -15222,7 +15262,31 @@
     </w:p>
     <w:p>
       <w:r>
-        <w:t>Gandalf the Gray is a great wizard but he also loves to eat and the food makes him loose his capability of fighting the dark. The Mordor’s orcs have asked you to design them a program which is calculating the Gandalf’s mood. So they could predict the battles between them and try to beat The Gray Wizard.  When Gandalf is hungry he gets angry and he could not fight well. Because the orcs have a spy, he has told them the foods that Gandalf is eating and the result on his mood after he has eaten some food. So here is the list:</w:t>
+        <w:t xml:space="preserve">Gandalf the Gray is a great wizard but he also loves to eat and the food makes him loose his capability of fighting the dark. The </w:t>
+      </w:r>
+      <w:proofErr w:type="spellStart"/>
+      <w:r>
+        <w:t>Mordor’s</w:t>
+      </w:r>
+      <w:proofErr w:type="spellEnd"/>
+      <w:r>
+        <w:t xml:space="preserve"> </w:t>
+      </w:r>
+      <w:proofErr w:type="spellStart"/>
+      <w:r>
+        <w:t>orcs</w:t>
+      </w:r>
+      <w:proofErr w:type="spellEnd"/>
+      <w:r>
+        <w:t xml:space="preserve"> have asked you to design them a program which is calculating the Gandalf’s mood. So they could predict the battles between them and try to beat The Gray Wizard.  When Gandalf is hungry he gets angry and he could not fight well. Because the </w:t>
+      </w:r>
+      <w:proofErr w:type="spellStart"/>
+      <w:r>
+        <w:t>orcs</w:t>
+      </w:r>
+      <w:proofErr w:type="spellEnd"/>
+      <w:r>
+        <w:t xml:space="preserve"> have a spy, he has told them the foods that Gandalf is eating and the result on his mood after he has eaten some food. So here is the list:</w:t>
       </w:r>
     </w:p>
     <w:p>
@@ -15560,7 +15624,7 @@
       <w:r>
         <w:t xml:space="preserve">The task is simple. Model an application which is calculating the happiness points, Gandalf has after eating all the food passed in the input. After you are done, print on the first line – total happiness points Gandalf had collected. On the second line – print </w:t>
       </w:r>
-      <w:bookmarkStart w:id="40" w:name="__DdeLink__2217_1635918253"/>
+      <w:bookmarkStart w:id="46" w:name="__DdeLink__2217_1635918253"/>
       <w:r>
         <w:t xml:space="preserve">the </w:t>
       </w:r>
@@ -15571,7 +15635,7 @@
         </w:rPr>
         <w:t>Mood’s</w:t>
       </w:r>
-      <w:bookmarkEnd w:id="40"/>
+      <w:bookmarkEnd w:id="46"/>
       <w:r>
         <w:t xml:space="preserve"> name which is corresponding to the points.</w:t>
       </w:r>
@@ -15712,7 +15776,6 @@
           <w:rFonts w:eastAsia="MS Mincho" w:cs="Consolas"/>
           <w:lang w:eastAsia="ja-JP"/>
         </w:rPr>
-        <w:lastRenderedPageBreak/>
         <w:t>Note</w:t>
       </w:r>
     </w:p>
@@ -15997,8 +16060,8 @@
                 <w:szCs w:val="20"/>
               </w:rPr>
             </w:pPr>
-            <w:bookmarkStart w:id="41" w:name="__DdeLink__2117_1635918253"/>
-            <w:bookmarkEnd w:id="41"/>
+            <w:bookmarkStart w:id="47" w:name="__DdeLink__2117_1635918253"/>
+            <w:bookmarkEnd w:id="47"/>
             <w:r>
               <w:rPr>
                 <w:rFonts w:ascii="Consolas" w:eastAsia="Times New Roman" w:hAnsi="Consolas" w:cs="Courier New"/>
@@ -16090,8 +16153,8 @@
                 <w:noProof/>
               </w:rPr>
             </w:pPr>
-            <w:bookmarkStart w:id="42" w:name="__DdeLink__2165_1635918253"/>
-            <w:bookmarkEnd w:id="42"/>
+            <w:bookmarkStart w:id="48" w:name="__DdeLink__2165_1635918253"/>
+            <w:bookmarkEnd w:id="48"/>
             <w:r>
               <w:rPr>
                 <w:rFonts w:ascii="Consolas" w:hAnsi="Consolas" w:cs="Consolas"/>
@@ -16938,7 +17001,6 @@
                 <w:rFonts w:ascii="Consolas" w:hAnsi="Consolas" w:cs="Consolas"/>
                 <w:noProof/>
               </w:rPr>
-              <w:lastRenderedPageBreak/>
               <w:t>Cat</w:t>
             </w:r>
           </w:p>
@@ -17644,7 +17706,7 @@
             </wp:anchor>
           </w:drawing>
         </mc:Choice>
-        <mc:Fallback xmlns:w16se="http://schemas.microsoft.com/office/word/2015/wordml/symex" xmlns:w15="http://schemas.microsoft.com/office/word/2012/wordml" xmlns:cx1="http://schemas.microsoft.com/office/drawing/2015/9/8/chartex" xmlns:cx="http://schemas.microsoft.com/office/drawing/2014/chartex">
+        <mc:Fallback xmlns:cx="http://schemas.microsoft.com/office/drawing/2014/chartex" xmlns:cx1="http://schemas.microsoft.com/office/drawing/2015/9/8/chartex" xmlns:w15="http://schemas.microsoft.com/office/word/2012/wordml" xmlns:w16se="http://schemas.microsoft.com/office/word/2015/wordml/symex">
           <w:pict>
             <v:line w14:anchorId="319BB073" id="Straight Connector 19" o:spid="_x0000_s1026" style="position:absolute;flip:y;z-index:251660288;visibility:visible;mso-wrap-style:square;mso-width-percent:0;mso-height-percent:0;mso-wrap-distance-left:9pt;mso-wrap-distance-top:0;mso-wrap-distance-right:9pt;mso-wrap-distance-bottom:0;mso-position-horizontal:absolute;mso-position-horizontal-relative:text;mso-position-vertical:absolute;mso-position-vertical-relative:text;mso-width-percent:0;mso-height-percent:0;mso-width-relative:page;mso-height-relative:page" from="-.1pt,5.2pt" to="520.7pt,5.2pt" o:gfxdata="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" strokecolor="#f37123" strokeweight="1pt">
               <v:stroke endcap="round"/>
@@ -18311,7 +18373,7 @@
             </wp:anchor>
           </w:drawing>
         </mc:Choice>
-        <mc:Fallback xmlns:w16se="http://schemas.microsoft.com/office/word/2015/wordml/symex" xmlns:w15="http://schemas.microsoft.com/office/word/2012/wordml" xmlns:cx1="http://schemas.microsoft.com/office/drawing/2015/9/8/chartex" xmlns:cx="http://schemas.microsoft.com/office/drawing/2014/chartex">
+        <mc:Fallback xmlns:cx="http://schemas.microsoft.com/office/drawing/2014/chartex" xmlns:cx1="http://schemas.microsoft.com/office/drawing/2015/9/8/chartex" xmlns:w15="http://schemas.microsoft.com/office/word/2012/wordml" xmlns:w16se="http://schemas.microsoft.com/office/word/2015/wordml/symex">
           <w:pict>
             <v:shapetype w14:anchorId="2074F399" id="_x0000_t202" coordsize="21600,21600" o:spt="202" path="m,l,21600r21600,l21600,xe">
               <v:stroke joinstyle="miter"/>
@@ -19008,7 +19070,7 @@
             </wp:anchor>
           </w:drawing>
         </mc:Choice>
-        <mc:Fallback xmlns:w16se="http://schemas.microsoft.com/office/word/2015/wordml/symex" xmlns:w15="http://schemas.microsoft.com/office/word/2012/wordml" xmlns:cx1="http://schemas.microsoft.com/office/drawing/2015/9/8/chartex" xmlns:cx="http://schemas.microsoft.com/office/drawing/2014/chartex">
+        <mc:Fallback xmlns:cx="http://schemas.microsoft.com/office/drawing/2014/chartex" xmlns:cx1="http://schemas.microsoft.com/office/drawing/2015/9/8/chartex" xmlns:w15="http://schemas.microsoft.com/office/word/2012/wordml" xmlns:w16se="http://schemas.microsoft.com/office/word/2015/wordml/symex">
           <w:pict>
             <v:shape w14:anchorId="41B1E642" id="Text Box 6" o:spid="_x0000_s1027" type="#_x0000_t202" style="position:absolute;margin-left:125.15pt;margin-top:26.95pt;width:44.85pt;height:15.75pt;z-index:251662336;visibility:visible;mso-wrap-style:square;mso-width-percent:0;mso-height-percent:0;mso-wrap-distance-left:9pt;mso-wrap-distance-top:0;mso-wrap-distance-right:9pt;mso-wrap-distance-bottom:0;mso-position-horizontal:absolute;mso-position-horizontal-relative:text;mso-position-vertical:absolute;mso-position-vertical-relative:text;mso-width-percent:0;mso-height-percent:0;mso-width-relative:page;mso-height-relative:page;v-text-anchor:middle" o:gfxdata="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" filled="f" stroked="f" strokeweight=".5pt">
               <v:textbox inset=".5mm,0,0,0">
@@ -19129,7 +19191,7 @@
                               <w:sz w:val="18"/>
                               <w:szCs w:val="18"/>
                             </w:rPr>
-                            <w:t>1</w:t>
+                            <w:t>13</w:t>
                           </w:r>
                           <w:r>
                             <w:rPr>
@@ -19254,7 +19316,7 @@
                         <w:sz w:val="18"/>
                         <w:szCs w:val="18"/>
                       </w:rPr>
-                      <w:t>1</w:t>
+                      <w:t>13</w:t>
                     </w:r>
                     <w:r>
                       <w:rPr>
@@ -30691,7 +30753,7 @@
 </file>
 
 <file path=customXml/itemProps1.xml><?xml version="1.0" encoding="utf-8"?>
-<ds:datastoreItem xmlns:ds="http://schemas.openxmlformats.org/officeDocument/2006/customXml" ds:itemID="{383E509C-DB2F-4F0E-BC59-D7B8BE0B4486}">
+<ds:datastoreItem xmlns:ds="http://schemas.openxmlformats.org/officeDocument/2006/customXml" ds:itemID="{57708A67-B765-4851-891E-79D200ABB4C4}">
   <ds:schemaRefs>
     <ds:schemaRef ds:uri="http://schemas.openxmlformats.org/officeDocument/2006/bibliography"/>
   </ds:schemaRefs>

</xml_diff>